<commit_message>
added the rules of ignor the files
</commit_message>
<xml_diff>
--- a/First.docx
+++ b/First.docx
@@ -94,6 +94,169 @@
         </w:rPr>
         <w:t>Let’s start a new commit</w:t>
       </w:r>
+    </w:p>
+    <w:p>
+      <w:pPr>
+        <w:rPr>
+          <w:sz w:val="44"/>
+          <w:szCs w:val="44"/>
+          <w:lang w:val="en-US"/>
+        </w:rPr>
+      </w:pPr>
+      <w:r>
+        <w:rPr>
+          <w:sz w:val="44"/>
+          <w:szCs w:val="44"/>
+          <w:lang w:val="en-US"/>
+        </w:rPr>
+        <w:t>// by this we can ignore any file… we just need to make a file naming</w:t>
+      </w:r>
+      <w:r>
+        <w:rPr>
+          <w:sz w:val="44"/>
+          <w:szCs w:val="44"/>
+          <w:lang w:val="en-US"/>
+        </w:rPr>
+        <w:t xml:space="preserve"> it, </w:t>
+      </w:r>
+      <w:proofErr w:type="spellStart"/>
+      <w:r>
+        <w:rPr>
+          <w:sz w:val="44"/>
+          <w:szCs w:val="44"/>
+          <w:lang w:val="en-US"/>
+        </w:rPr>
+        <w:t>gitignore</w:t>
+      </w:r>
+      <w:proofErr w:type="spellEnd"/>
+      <w:r>
+        <w:rPr>
+          <w:sz w:val="44"/>
+          <w:szCs w:val="44"/>
+          <w:lang w:val="en-US"/>
+        </w:rPr>
+        <w:t xml:space="preserve"> and write the file name in the file </w:t>
+      </w:r>
+      <w:proofErr w:type="gramStart"/>
+      <w:r>
+        <w:rPr>
+          <w:sz w:val="44"/>
+          <w:szCs w:val="44"/>
+          <w:lang w:val="en-US"/>
+        </w:rPr>
+        <w:t>name  with</w:t>
+      </w:r>
+      <w:proofErr w:type="gramEnd"/>
+      <w:r>
+        <w:rPr>
+          <w:sz w:val="44"/>
+          <w:szCs w:val="44"/>
+          <w:lang w:val="en-US"/>
+        </w:rPr>
+        <w:t xml:space="preserve"> the </w:t>
+      </w:r>
+      <w:proofErr w:type="spellStart"/>
+      <w:r>
+        <w:rPr>
+          <w:sz w:val="44"/>
+          <w:szCs w:val="44"/>
+          <w:lang w:val="en-US"/>
+        </w:rPr>
+        <w:t>extention</w:t>
+      </w:r>
+      <w:proofErr w:type="spellEnd"/>
+      <w:r>
+        <w:rPr>
+          <w:sz w:val="44"/>
+          <w:szCs w:val="44"/>
+          <w:lang w:val="en-US"/>
+        </w:rPr>
+        <w:t>. //</w:t>
+      </w:r>
+    </w:p>
+    <w:p>
+      <w:pPr>
+        <w:rPr>
+          <w:sz w:val="44"/>
+          <w:szCs w:val="44"/>
+          <w:lang w:val="en-US"/>
+        </w:rPr>
+      </w:pPr>
+    </w:p>
+    <w:p>
+      <w:pPr>
+        <w:rPr>
+          <w:sz w:val="44"/>
+          <w:szCs w:val="44"/>
+          <w:lang w:val="en-US"/>
+        </w:rPr>
+      </w:pPr>
+      <w:r>
+        <w:rPr>
+          <w:noProof/>
+          <w:sz w:val="44"/>
+          <w:szCs w:val="44"/>
+          <w:lang w:val="en-US"/>
+        </w:rPr>
+        <w:drawing>
+          <wp:anchor distT="0" distB="0" distL="114300" distR="114300" simplePos="0" relativeHeight="251658240" behindDoc="0" locked="0" layoutInCell="1" allowOverlap="1" wp14:anchorId="41A442E8" wp14:editId="2EEC9857">
+            <wp:simplePos x="0" y="0"/>
+            <wp:positionH relativeFrom="margin">
+              <wp:align>left</wp:align>
+            </wp:positionH>
+            <wp:positionV relativeFrom="margin">
+              <wp:posOffset>1892300</wp:posOffset>
+            </wp:positionV>
+            <wp:extent cx="4020550" cy="4358640"/>
+            <wp:effectExtent l="0" t="0" r="0" b="3810"/>
+            <wp:wrapSquare wrapText="bothSides"/>
+            <wp:docPr id="1" name="Picture 1"/>
+            <wp:cNvGraphicFramePr>
+              <a:graphicFrameLocks xmlns:a="http://schemas.openxmlformats.org/drawingml/2006/main" noChangeAspect="1"/>
+            </wp:cNvGraphicFramePr>
+            <a:graphic xmlns:a="http://schemas.openxmlformats.org/drawingml/2006/main">
+              <a:graphicData uri="http://schemas.openxmlformats.org/drawingml/2006/picture">
+                <pic:pic xmlns:pic="http://schemas.openxmlformats.org/drawingml/2006/picture">
+                  <pic:nvPicPr>
+                    <pic:cNvPr id="1" name="Picture 1"/>
+                    <pic:cNvPicPr/>
+                  </pic:nvPicPr>
+                  <pic:blipFill>
+                    <a:blip r:embed="rId4">
+                      <a:extLst>
+                        <a:ext uri="{28A0092B-C50C-407E-A947-70E740481C1C}">
+                          <a14:useLocalDpi xmlns:a14="http://schemas.microsoft.com/office/drawing/2010/main" val="0"/>
+                        </a:ext>
+                      </a:extLst>
+                    </a:blip>
+                    <a:stretch>
+                      <a:fillRect/>
+                    </a:stretch>
+                  </pic:blipFill>
+                  <pic:spPr>
+                    <a:xfrm>
+                      <a:off x="0" y="0"/>
+                      <a:ext cx="4020550" cy="4358640"/>
+                    </a:xfrm>
+                    <a:prstGeom prst="rect">
+                      <a:avLst/>
+                    </a:prstGeom>
+                  </pic:spPr>
+                </pic:pic>
+              </a:graphicData>
+            </a:graphic>
+          </wp:anchor>
+        </w:drawing>
+      </w:r>
+    </w:p>
+    <w:p>
+      <w:pPr>
+        <w:rPr>
+          <w:sz w:val="44"/>
+          <w:szCs w:val="44"/>
+          <w:lang w:val="en-US"/>
+        </w:rPr>
+      </w:pPr>
     </w:p>
     <w:sectPr>
       <w:pgSz w:w="11906" w:h="16838"/>

</xml_diff>

<commit_message>
hello may not be included
</commit_message>
<xml_diff>
--- a/First.docx
+++ b/First.docx
@@ -16,7 +16,7 @@
           <w:szCs w:val="44"/>
           <w:lang w:val="en-US"/>
         </w:rPr>
-        <w:t>This is my first GIT repository……</w:t>
+        <w:t>This is my first GIT repository…</w:t>
       </w:r>
     </w:p>
     <w:p>
@@ -125,7 +125,25 @@
           <w:szCs w:val="44"/>
           <w:lang w:val="en-US"/>
         </w:rPr>
-        <w:t>gitignore and write the file name in the file name  with the extention. //</w:t>
+        <w:t xml:space="preserve">gitignore and write the file name in the file </w:t>
+      </w:r>
+      <w:proofErr w:type="gramStart"/>
+      <w:r>
+        <w:rPr>
+          <w:sz w:val="44"/>
+          <w:szCs w:val="44"/>
+          <w:lang w:val="en-US"/>
+        </w:rPr>
+        <w:t>name  with</w:t>
+      </w:r>
+      <w:proofErr w:type="gramEnd"/>
+      <w:r>
+        <w:rPr>
+          <w:sz w:val="44"/>
+          <w:szCs w:val="44"/>
+          <w:lang w:val="en-US"/>
+        </w:rPr>
+        <w:t xml:space="preserve"> the extention. //</w:t>
       </w:r>
     </w:p>
     <w:p>
@@ -142,7 +160,25 @@
           <w:szCs w:val="44"/>
           <w:lang w:val="en-US"/>
         </w:rPr>
-        <w:t>By default git ignores the blank folders.</w:t>
+        <w:t xml:space="preserve">By </w:t>
+      </w:r>
+      <w:proofErr w:type="gramStart"/>
+      <w:r>
+        <w:rPr>
+          <w:sz w:val="44"/>
+          <w:szCs w:val="44"/>
+          <w:lang w:val="en-US"/>
+        </w:rPr>
+        <w:t>default</w:t>
+      </w:r>
+      <w:proofErr w:type="gramEnd"/>
+      <w:r>
+        <w:rPr>
+          <w:sz w:val="44"/>
+          <w:szCs w:val="44"/>
+          <w:lang w:val="en-US"/>
+        </w:rPr>
+        <w:t xml:space="preserve"> git ignores the blank folders.</w:t>
       </w:r>
     </w:p>
     <w:p>

</xml_diff>